<commit_message>
scaletta per il posizionamento del sensore sul tronco
</commit_message>
<xml_diff>
--- a/acquisitions/POSIZIONE SENSORE SU OMERO.docx
+++ b/acquisitions/POSIZIONE SENSORE SU OMERO.docx
@@ -459,12 +459,14 @@
         <w:rPr>
           <w:sz w:val="23"/>
           <w:szCs w:val="23"/>
-        </w:rPr>
-      </w:pPr>
-      <w:r>
-        <w:rPr>
-          <w:sz w:val="23"/>
-          <w:szCs w:val="23"/>
+          <w:lang w:val="en-US"/>
+        </w:rPr>
+      </w:pPr>
+      <w:r>
+        <w:rPr>
+          <w:sz w:val="23"/>
+          <w:szCs w:val="23"/>
+          <w:lang w:val="en-US"/>
         </w:rPr>
         <w:t>FM94: L = 36</w:t>
       </w:r>
@@ -472,6 +474,7 @@
         <w:rPr>
           <w:sz w:val="23"/>
           <w:szCs w:val="23"/>
+          <w:lang w:val="en-US"/>
         </w:rPr>
         <w:t>cm</w:t>
       </w:r>
@@ -479,6 +482,7 @@
         <w:rPr>
           <w:sz w:val="23"/>
           <w:szCs w:val="23"/>
+          <w:lang w:val="en-US"/>
         </w:rPr>
         <w:t xml:space="preserve"> C =</w:t>
       </w:r>
@@ -486,6 +490,7 @@
         <w:rPr>
           <w:sz w:val="23"/>
           <w:szCs w:val="23"/>
+          <w:lang w:val="en-US"/>
         </w:rPr>
         <w:t xml:space="preserve"> 33cm</w:t>
       </w:r>
@@ -495,20 +500,23 @@
         <w:rPr>
           <w:sz w:val="23"/>
           <w:szCs w:val="23"/>
-        </w:rPr>
-      </w:pPr>
-    </w:p>
-    <w:p>
-      <w:pPr>
-        <w:rPr>
-          <w:sz w:val="23"/>
-          <w:szCs w:val="23"/>
-        </w:rPr>
-      </w:pPr>
-      <w:r>
-        <w:rPr>
-          <w:sz w:val="23"/>
-          <w:szCs w:val="23"/>
+          <w:lang w:val="en-US"/>
+        </w:rPr>
+      </w:pPr>
+    </w:p>
+    <w:p>
+      <w:pPr>
+        <w:rPr>
+          <w:sz w:val="23"/>
+          <w:szCs w:val="23"/>
+          <w:lang w:val="en-US"/>
+        </w:rPr>
+      </w:pPr>
+      <w:r>
+        <w:rPr>
+          <w:sz w:val="23"/>
+          <w:szCs w:val="23"/>
+          <w:lang w:val="en-US"/>
         </w:rPr>
         <w:t xml:space="preserve">CM94: L = 30cm C = </w:t>
       </w:r>
@@ -516,26 +524,139 @@
         <w:rPr>
           <w:sz w:val="23"/>
           <w:szCs w:val="23"/>
+          <w:lang w:val="en-US"/>
         </w:rPr>
         <w:t>22cm</w:t>
+      </w:r>
+      <w:r>
+        <w:rPr>
+          <w:sz w:val="23"/>
+          <w:szCs w:val="23"/>
+          <w:lang w:val="en-US"/>
+        </w:rPr>
+        <w:t xml:space="preserve"> </w:t>
+      </w:r>
+    </w:p>
+    <w:p>
+      <w:pPr>
+        <w:rPr>
+          <w:sz w:val="23"/>
+          <w:szCs w:val="23"/>
+          <w:lang w:val="en-US"/>
+        </w:rPr>
+      </w:pPr>
+    </w:p>
+    <w:p>
+      <w:pPr>
+        <w:rPr>
+          <w:sz w:val="23"/>
+          <w:szCs w:val="23"/>
+          <w:lang w:val="en-US"/>
+        </w:rPr>
+      </w:pPr>
+    </w:p>
+    <w:p>
+      <w:pPr>
+        <w:rPr>
+          <w:sz w:val="23"/>
+          <w:szCs w:val="23"/>
+          <w:lang w:val="en-US"/>
+        </w:rPr>
+      </w:pPr>
+      <w:r>
+        <w:rPr>
+          <w:sz w:val="23"/>
+          <w:szCs w:val="23"/>
+          <w:lang w:val="en-US"/>
+        </w:rPr>
+        <w:t>POSIZIONE SENSORE SU TRONCO:</w:t>
+      </w:r>
+    </w:p>
+    <w:p>
+      <w:pPr>
+        <w:rPr>
+          <w:sz w:val="23"/>
+          <w:szCs w:val="23"/>
+          <w:lang w:val="en-US"/>
+        </w:rPr>
+      </w:pPr>
+    </w:p>
+    <w:p>
+      <w:pPr>
+        <w:rPr>
+          <w:sz w:val="23"/>
+          <w:szCs w:val="23"/>
+        </w:rPr>
+      </w:pPr>
+      <w:r>
+        <w:rPr>
+          <w:sz w:val="23"/>
+          <w:szCs w:val="23"/>
+        </w:rPr>
+        <w:t>-individuare le estremità sternali prossimali</w:t>
+      </w:r>
+    </w:p>
+    <w:p>
+      <w:pPr>
+        <w:rPr>
+          <w:sz w:val="23"/>
+          <w:szCs w:val="23"/>
+        </w:rPr>
+      </w:pPr>
+      <w:r>
+        <w:rPr>
+          <w:sz w:val="23"/>
+          <w:szCs w:val="23"/>
+        </w:rPr>
+        <w:t>-calcolare la distanza tra le due</w:t>
+      </w:r>
+    </w:p>
+    <w:p>
+      <w:pPr>
+        <w:rPr>
+          <w:sz w:val="23"/>
+          <w:szCs w:val="23"/>
+        </w:rPr>
+      </w:pPr>
+      <w:r>
+        <w:rPr>
+          <w:sz w:val="23"/>
+          <w:szCs w:val="23"/>
+        </w:rPr>
+        <w:t>-calcolare il punto medio di tale lunghezza</w:t>
+      </w:r>
+    </w:p>
+    <w:p>
+      <w:pPr>
+        <w:rPr>
+          <w:sz w:val="23"/>
+          <w:szCs w:val="23"/>
+        </w:rPr>
+      </w:pPr>
+      <w:r>
+        <w:rPr>
+          <w:sz w:val="23"/>
+          <w:szCs w:val="23"/>
+        </w:rPr>
+        <w:t>-allineare il sensore appena sotto le due estremità (cioè all’inizio dello sterno)</w:t>
       </w:r>
       <w:bookmarkStart w:id="0" w:name="_GoBack"/>
       <w:bookmarkEnd w:id="0"/>
-      <w:r>
-        <w:rPr>
-          <w:sz w:val="23"/>
-          <w:szCs w:val="23"/>
-        </w:rPr>
-        <w:t xml:space="preserve"> </w:t>
-      </w:r>
-    </w:p>
-    <w:p>
-      <w:pPr>
-        <w:rPr>
-          <w:sz w:val="23"/>
-          <w:szCs w:val="23"/>
-        </w:rPr>
-      </w:pPr>
+    </w:p>
+    <w:p>
+      <w:pPr>
+        <w:rPr>
+          <w:sz w:val="23"/>
+          <w:szCs w:val="23"/>
+        </w:rPr>
+      </w:pPr>
+      <w:r>
+        <w:rPr>
+          <w:sz w:val="23"/>
+          <w:szCs w:val="23"/>
+        </w:rPr>
+        <w:t>-allineare l’asse y del sensore con la retta passante per il punto medio delle due estremità</w:t>
+      </w:r>
     </w:p>
     <w:sectPr>
       <w:pgSz w:w="11900" w:h="16840"/>

</xml_diff>